<commit_message>
Avances con Runn y definicion de los hombres bestias(razas)
</commit_message>
<xml_diff>
--- a/History/Andres/Razas.docx
+++ b/History/Andres/Razas.docx
@@ -1,20 +1,20 @@
 
 <file path=META-INF/manifest.xml><?xml version="1.0" encoding="utf-8"?>
-<manifest:manifest xmlns:manifest="urn:oasis:names:tc:opendocument:xmlns:manifest:1.0" xmlns:loext="urn:org:documentfoundation:names:experimental:office:xmlns:loext:1.0" manifest:version="1.2">
-  <manifest:file-entry manifest:full-path="/" manifest:version="1.2" manifest:media-type="application/vnd.oasis.opendocument.text"/>
+<manifest:manifest xmlns:manifest="urn:oasis:names:tc:opendocument:xmlns:manifest:1.0" xmlns:loext="urn:org:documentfoundation:names:experimental:office:xmlns:loext:1.0" manifest:version="1.3">
+  <manifest:file-entry manifest:full-path="/" manifest:version="1.3" manifest:media-type="application/vnd.oasis.opendocument.text"/>
   <manifest:file-entry manifest:full-path="Configurations2/" manifest:media-type="application/vnd.sun.xml.ui.configuration"/>
+  <manifest:file-entry manifest:full-path="manifest.rdf" manifest:media-type="application/rdf+xml"/>
   <manifest:file-entry manifest:full-path="styles.xml" manifest:media-type="text/xml"/>
-  <manifest:file-entry manifest:full-path="manifest.rdf" manifest:media-type="application/rdf+xml"/>
   <manifest:file-entry manifest:full-path="meta.xml" manifest:media-type="text/xml"/>
   <manifest:file-entry manifest:full-path="settings.xml" manifest:media-type="text/xml"/>
+  <manifest:file-entry manifest:full-path="content.xml" manifest:media-type="text/xml"/>
   <manifest:file-entry manifest:full-path="Thumbnails/thumbnail.png" manifest:media-type="image/png"/>
-  <manifest:file-entry manifest:full-path="content.xml" manifest:media-type="text/xml"/>
   <manifest:file-entry manifest:full-path="layout-cache" manifest:media-type="application/binary"/>
 </manifest:manifest>
 </file>
 
 <file path=content.xml><?xml version="1.0" encoding="utf-8"?>
-<office:document-content xmlns:office="urn:oasis:names:tc:opendocument:xmlns:office:1.0" xmlns:style="urn:oasis:names:tc:opendocument:xmlns:style:1.0" xmlns:text="urn:oasis:names:tc:opendocument:xmlns:text:1.0" xmlns:table="urn:oasis:names:tc:opendocument:xmlns:table:1.0" xmlns:draw="urn:oasis:names:tc:opendocument:xmlns:drawing:1.0" xmlns:fo="urn:oasis:names:tc:opendocument:xmlns:xsl-fo-compatible:1.0" xmlns:xlink="http://www.w3.org/1999/xlink" xmlns:dc="http://purl.org/dc/elements/1.1/" xmlns:meta="urn:oasis:names:tc:opendocument:xmlns:meta:1.0" xmlns:number="urn:oasis:names:tc:opendocument:xmlns:datastyle:1.0" xmlns:svg="urn:oasis:names:tc:opendocument:xmlns:svg-compatible:1.0" xmlns:chart="urn:oasis:names:tc:opendocument:xmlns:chart:1.0" xmlns:dr3d="urn:oasis:names:tc:opendocument:xmlns:dr3d:1.0" xmlns:math="http://www.w3.org/1998/Math/MathML" xmlns:form="urn:oasis:names:tc:opendocument:xmlns:form:1.0" xmlns:script="urn:oasis:names:tc:opendocument:xmlns:script:1.0" xmlns:ooo="http://openoffice.org/2004/office" xmlns:ooow="http://openoffice.org/2004/writer" xmlns:oooc="http://openoffice.org/2004/calc" xmlns:dom="http://www.w3.org/2001/xml-events" xmlns:xforms="http://www.w3.org/2002/xforms" xmlns:xsd="http://www.w3.org/2001/XMLSchema" xmlns:xsi="http://www.w3.org/2001/XMLSchema-instance" xmlns:rpt="http://openoffice.org/2005/report" xmlns:of="urn:oasis:names:tc:opendocument:xmlns:of:1.2" xmlns:xhtml="http://www.w3.org/1999/xhtml" xmlns:grddl="http://www.w3.org/2003/g/data-view#" xmlns:officeooo="http://openoffice.org/2009/office" xmlns:tableooo="http://openoffice.org/2009/table" xmlns:drawooo="http://openoffice.org/2010/draw" xmlns:calcext="urn:org:documentfoundation:names:experimental:calc:xmlns:calcext:1.0" xmlns:loext="urn:org:documentfoundation:names:experimental:office:xmlns:loext:1.0" xmlns:field="urn:openoffice:names:experimental:ooo-ms-interop:xmlns:field:1.0" xmlns:formx="urn:openoffice:names:experimental:ooxml-odf-interop:xmlns:form:1.0" xmlns:css3t="http://www.w3.org/TR/css3-text/" office:version="1.2">
+<office:document-content xmlns:meta="urn:oasis:names:tc:opendocument:xmlns:meta:1.0" xmlns:office="urn:oasis:names:tc:opendocument:xmlns:office:1.0" xmlns:fo="urn:oasis:names:tc:opendocument:xmlns:xsl-fo-compatible:1.0" xmlns:ooo="http://openoffice.org/2004/office" xmlns:xlink="http://www.w3.org/1999/xlink" xmlns:dc="http://purl.org/dc/elements/1.1/" xmlns:style="urn:oasis:names:tc:opendocument:xmlns:style:1.0" xmlns:text="urn:oasis:names:tc:opendocument:xmlns:text:1.0" xmlns:draw="urn:oasis:names:tc:opendocument:xmlns:drawing:1.0" xmlns:dr3d="urn:oasis:names:tc:opendocument:xmlns:dr3d:1.0" xmlns:svg="urn:oasis:names:tc:opendocument:xmlns:svg-compatible:1.0" xmlns:chart="urn:oasis:names:tc:opendocument:xmlns:chart:1.0" xmlns:rpt="http://openoffice.org/2005/report" xmlns:table="urn:oasis:names:tc:opendocument:xmlns:table:1.0" xmlns:number="urn:oasis:names:tc:opendocument:xmlns:datastyle:1.0" xmlns:ooow="http://openoffice.org/2004/writer" xmlns:oooc="http://openoffice.org/2004/calc" xmlns:of="urn:oasis:names:tc:opendocument:xmlns:of:1.2" xmlns:tableooo="http://openoffice.org/2009/table" xmlns:calcext="urn:org:documentfoundation:names:experimental:calc:xmlns:calcext:1.0" xmlns:drawooo="http://openoffice.org/2010/draw" xmlns:loext="urn:org:documentfoundation:names:experimental:office:xmlns:loext:1.0" xmlns:field="urn:openoffice:names:experimental:ooo-ms-interop:xmlns:field:1.0" xmlns:math="http://www.w3.org/1998/Math/MathML" xmlns:form="urn:oasis:names:tc:opendocument:xmlns:form:1.0" xmlns:script="urn:oasis:names:tc:opendocument:xmlns:script:1.0" xmlns:dom="http://www.w3.org/2001/xml-events" xmlns:xforms="http://www.w3.org/2002/xforms" xmlns:xsd="http://www.w3.org/2001/XMLSchema" xmlns:xsi="http://www.w3.org/2001/XMLSchema-instance" xmlns:formx="urn:openoffice:names:experimental:ooxml-odf-interop:xmlns:form:1.0" xmlns:xhtml="http://www.w3.org/1999/xhtml" xmlns:grddl="http://www.w3.org/2003/g/data-view#" xmlns:css3t="http://www.w3.org/TR/css3-text/" xmlns:officeooo="http://openoffice.org/2009/office" office:version="1.3">
   <office:scripts/>
   <office:font-face-decls>
     <style:font-face style:name="Arial1" svg:font-family="Arial" style:font-family-generic="swiss"/>
@@ -39,58 +39,62 @@
     </style:style>
     <style:style style:name="P4" style:family="paragraph" style:parent-style-name="Standard">
       <style:paragraph-properties fo:text-align="start" style:justify-single-word="false"/>
+      <style:text-properties style:text-underline-style="solid" style:text-underline-width="auto" style:text-underline-color="font-color" officeooo:rsid="0031cf64" officeooo:paragraph-rsid="0031cf64"/>
+    </style:style>
+    <style:style style:name="P5" style:family="paragraph" style:parent-style-name="Standard">
+      <style:paragraph-properties fo:text-align="start" style:justify-single-word="false"/>
       <style:text-properties style:text-underline-style="none" officeooo:rsid="001fb362" officeooo:paragraph-rsid="001fb362"/>
     </style:style>
-    <style:style style:name="P5" style:family="paragraph" style:parent-style-name="Standard">
+    <style:style style:name="P6" style:family="paragraph" style:parent-style-name="Standard">
       <style:paragraph-properties fo:text-align="start" style:justify-single-word="false"/>
       <style:text-properties style:text-underline-style="none" officeooo:rsid="00210d88" officeooo:paragraph-rsid="00210d88"/>
     </style:style>
-    <style:style style:name="P6" style:family="paragraph" style:parent-style-name="Standard">
+    <style:style style:name="P7" style:family="paragraph" style:parent-style-name="Standard">
       <style:paragraph-properties fo:text-align="start" style:justify-single-word="false"/>
       <style:text-properties style:text-underline-style="none" officeooo:rsid="0021792d" officeooo:paragraph-rsid="0021792d"/>
     </style:style>
-    <style:style style:name="P7" style:family="paragraph" style:parent-style-name="Standard">
+    <style:style style:name="P8" style:family="paragraph" style:parent-style-name="Standard">
       <style:paragraph-properties fo:text-align="start" style:justify-single-word="false"/>
       <style:text-properties style:text-underline-style="none" officeooo:rsid="00236f30" officeooo:paragraph-rsid="00236f30"/>
     </style:style>
-    <style:style style:name="P8" style:family="paragraph" style:parent-style-name="Standard">
+    <style:style style:name="P9" style:family="paragraph" style:parent-style-name="Standard">
       <style:paragraph-properties fo:text-align="start" style:justify-single-word="false"/>
       <style:text-properties style:text-underline-style="none" officeooo:rsid="002a5813" officeooo:paragraph-rsid="002a5813"/>
     </style:style>
-    <style:style style:name="P9" style:family="paragraph" style:parent-style-name="Standard">
+    <style:style style:name="P10" style:family="paragraph" style:parent-style-name="Standard">
       <style:paragraph-properties fo:text-align="start" style:justify-single-word="false"/>
       <style:text-properties style:text-underline-style="none" officeooo:rsid="002a6323" officeooo:paragraph-rsid="002a6323"/>
     </style:style>
-    <style:style style:name="P10" style:family="paragraph" style:parent-style-name="Standard">
+    <style:style style:name="P11" style:family="paragraph" style:parent-style-name="Standard">
       <style:paragraph-properties fo:text-align="start" style:justify-single-word="false"/>
       <style:text-properties style:text-underline-style="none" officeooo:rsid="002be7c5" officeooo:paragraph-rsid="002be7c5"/>
     </style:style>
-    <style:style style:name="P11" style:family="paragraph" style:parent-style-name="Standard">
-      <style:paragraph-properties fo:text-align="start" style:justify-single-word="false"/>
-      <style:text-properties style:text-underline-style="solid" style:text-underline-width="auto" style:text-underline-color="font-color" officeooo:rsid="001fb362" officeooo:paragraph-rsid="001fb362"/>
-    </style:style>
     <style:style style:name="P12" style:family="paragraph" style:parent-style-name="Standard">
       <style:paragraph-properties fo:text-align="start" style:justify-single-word="false"/>
-      <style:text-properties style:text-underline-style="solid" style:text-underline-width="auto" style:text-underline-color="font-color" officeooo:rsid="0031cf64" officeooo:paragraph-rsid="0031cf64"/>
-    </style:style>
-    <style:style style:name="P13" style:family="paragraph" style:parent-style-name="Standard">
-      <style:paragraph-properties fo:text-align="start" style:justify-single-word="false"/>
       <style:text-properties style:text-underline-style="none" officeooo:rsid="0031cf64" officeooo:paragraph-rsid="0031cf64"/>
     </style:style>
-    <style:style style:name="P14" style:family="paragraph" style:parent-style-name="Standard" style:master-page-name="">
+    <style:style style:name="P13" style:family="paragraph" style:parent-style-name="Standard" style:master-page-name="">
       <loext:graphic-properties draw:fill="none"/>
       <style:paragraph-properties fo:margin-left="0cm" fo:margin-right="-0.3cm" fo:text-align="start" style:justify-single-word="false" fo:text-indent="0cm" style:auto-text-indent="false" style:page-number="auto" fo:background-color="transparent"/>
       <style:text-properties style:text-underline-style="none" officeooo:rsid="00323d1a" officeooo:paragraph-rsid="00323d1a"/>
     </style:style>
+    <style:style style:name="P14" style:family="paragraph" style:parent-style-name="Standard">
+      <loext:graphic-properties draw:fill="none"/>
+      <style:paragraph-properties fo:margin-left="0cm" fo:margin-right="-0.3cm" fo:text-align="start" style:justify-single-word="false" fo:text-indent="0cm" style:auto-text-indent="false" fo:background-color="transparent"/>
+      <style:text-properties style:text-underline-style="none" officeooo:rsid="00323d1a" officeooo:paragraph-rsid="00323d1a"/>
+    </style:style>
     <style:style style:name="P15" style:family="paragraph" style:parent-style-name="Standard">
       <loext:graphic-properties draw:fill="none"/>
       <style:paragraph-properties fo:margin-left="0cm" fo:margin-right="-0.3cm" fo:text-align="start" style:justify-single-word="false" fo:text-indent="0cm" style:auto-text-indent="false" fo:background-color="transparent"/>
-      <style:text-properties style:text-underline-style="none" officeooo:rsid="00323d1a" officeooo:paragraph-rsid="00323d1a"/>
+      <style:text-properties style:text-underline-style="none" officeooo:rsid="0032a338" officeooo:paragraph-rsid="0032a338"/>
     </style:style>
     <style:style style:name="P16" style:family="paragraph" style:parent-style-name="Standard">
-      <loext:graphic-properties draw:fill="none"/>
-      <style:paragraph-properties fo:margin-left="0cm" fo:margin-right="-0.3cm" fo:text-align="start" style:justify-single-word="false" fo:text-indent="0cm" style:auto-text-indent="false" fo:background-color="transparent"/>
-      <style:text-properties style:text-underline-style="none" officeooo:rsid="0032a338" officeooo:paragraph-rsid="0032a338"/>
+      <style:paragraph-properties fo:text-align="start" style:justify-single-word="false"/>
+      <style:text-properties style:text-underline-style="solid" style:text-underline-width="auto" style:text-underline-color="font-color" officeooo:rsid="001fb362" officeooo:paragraph-rsid="001fb362"/>
+    </style:style>
+    <style:style style:name="P17" style:family="paragraph" style:parent-style-name="Standard">
+      <style:paragraph-properties fo:text-align="start" style:justify-single-word="false"/>
+      <style:text-properties style:text-underline-style="none" officeooo:rsid="0034da55" officeooo:paragraph-rsid="0034da55"/>
     </style:style>
     <style:style style:name="T1" style:family="text">
       <style:text-properties officeooo:rsid="0021792d"/>
@@ -106,6 +110,12 @@
     </style:style>
     <style:style style:name="T5" style:family="text">
       <style:text-properties officeooo:rsid="0030cdbc"/>
+    </style:style>
+    <style:style style:name="T6" style:family="text">
+      <style:text-properties officeooo:rsid="0034da55"/>
+    </style:style>
+    <style:style style:name="T7" style:family="text">
+      <style:text-properties officeooo:rsid="00365d96"/>
     </style:style>
   </office:automatic-styles>
   <office:body>
@@ -121,93 +131,97 @@
       <text:p text:style-name="P1">Razas Aendir</text:p>
       <text:p text:style-name="P1"/>
       <text:p text:style-name="P2">Hombres</text:p>
-      <text:p text:style-name="P4"/>
-      <text:p text:style-name="P9">
+      <text:p text:style-name="P5"/>
+      <text:p text:style-name="P10">
         Los hombres son la raza mas 
         <text:span text:style-name="T4">heterogénea</text:span>
          quitando las bestias. Son la raza mas expandida, que vive gracias a la seguridad que les otorga sus grandes imperios. Estos se extienden por la mayoria del continente y diversifica su cultura. Desde tribus 
         <text:span text:style-name="T4">nómadas</text:span>
          que prefieren saquear a placer y detestan la escritura y el conocimiento hasta grandes salones cincelados y bañados en mármol.
       </text:p>
-      <text:p text:style-name="P9"/>
-      <text:p text:style-name="P9">No todos los hombres viven bajo el yugo de un imperio, muchos son hombres libres o incluso piratas. Los mares del sur dan cobijo a estos hombres.</text:p>
-      <text:p text:style-name="P9"/>
-      <text:p text:style-name="P9">
+      <text:p text:style-name="P10"/>
+      <text:p text:style-name="P10">No todos los hombres viven bajo el yugo de un imperio, muchos son hombres libres o incluso piratas. Los mares del sur dan cobijo a estos hombres.</text:p>
+      <text:p text:style-name="P10"/>
+      <text:p text:style-name="P10">
         Mirando hacia el este las tierras son estériles y áridas ahí el movimiento es vida. Las tribus del este no pueden permanecer mas de tres días en el mismo pozo y se ven obligados a trasladarse y emigrar de forma constante. Estos hombres salvajes acostumbrados a la ley del más fuerte cuando se ven faltos de víveres se ven obligados a realizar incursiones a las tierras del oeste para sobrevivir. Estas incursiones en ocasiones han obligado a los imperios a aliarse para defenderse de esta amenaza. 
         <text:s/>
       </text:p>
-      <text:p text:style-name="P4"/>
+      <text:p text:style-name="P5"/>
       <text:p text:style-name="P2">Elfos</text:p>
-      <text:p text:style-name="P4"/>
-      <text:p text:style-name="P10">
+      <text:p text:style-name="P5"/>
+      <text:p text:style-name="P11">
         Los elfos son una raza con una gran afinidad hacia la naturaleza viven en los bosques mas densos incluso algunos se han adaptado a las selvas. Generalmente no son abiertos con otras razas y a pesar de ser respetuosos son muy proteccionistas. Cuando un grupo de elfos se ve amenazado otros 
         <text:s/>
         miles pueden acudir a su ayuda lo cual los hace peligrosos. Físicamente son de mayor estatura que los hombres pero eso no los hace mas fuertes sino mas hábiles en ciertas artes como la cacería o el uso de armas largas.
       </text:p>
-      <text:p text:style-name="P10"/>
-      <text:p text:style-name="P10">Sus comunas se establecen alrededor de unos grandes árboles que parecen ser lugares sagrados para ellos. Desde esos árboles conectan con toda la vida del bosque y viven armónicamente con ellos.</text:p>
-      <text:p text:style-name="P10"/>
-      <text:p text:style-name="P10">Algunos humanos creen que son parte del bosque pudiendo llegar a ser casi invisibles al ojo humano.</text:p>
-      <text:p text:style-name="P10"/>
-      <text:p text:style-name="P10">Los elfos hablan su propio idioma y al parecer es el mas complejo de todo el continente. Pocos hombres y enanos han conseguido aprender su uso pero para los elfos es extremadamente sencillo hablar otras lenguas.</text:p>
-      <text:p text:style-name="P10"/>
-      <text:p text:style-name="P10">
+      <text:p text:style-name="P11"/>
+      <text:p text:style-name="P11">Sus comunas se establecen alrededor de unos grandes árboles que parecen ser lugares sagrados para ellos. Desde esos árboles conectan con toda la vida del bosque y viven armónicamente con ellos.</text:p>
+      <text:p text:style-name="P11"/>
+      <text:p text:style-name="P11">Algunos humanos creen que son parte del bosque pudiendo llegar a ser casi invisibles al ojo humano.</text:p>
+      <text:p text:style-name="P11"/>
+      <text:p text:style-name="P11">Los elfos hablan su propio idioma y al parecer es el mas complejo de todo el continente. Pocos hombres y enanos han conseguido aprender su uso pero para los elfos es extremadamente sencillo hablar otras lenguas.</text:p>
+      <text:p text:style-name="P11"/>
+      <text:p text:style-name="P11">
         Se conocen pocos vestigios elfos en el este. Se cree que viven alrededor de oasis y que la vida que llevan sus primos lejanos del oeste es muy diferente a la suya. Incluso mensajeros creen que 
         <text:span text:style-name="T5">están</text:span>
          corrompidos pues ni los salvajes se atreven a adentrarse a su territorio. 
       </text:p>
-      <text:p text:style-name="P4"/>
+      <text:p text:style-name="P5"/>
       <text:p text:style-name="P2">Enanos</text:p>
-      <text:p text:style-name="P4"/>
-      <text:p text:style-name="P8">
+      <text:p text:style-name="P5"/>
+      <text:p text:style-name="P9">
         Son una de las razas con mas riqueza 
         <text:s/>
         gracias al comercio con las grandes ciudades humanas
       </text:p>
-      <text:p text:style-name="P8">Suelen vivir en ciudades construidas bajo las montañas. Cada ciudad enana es una ciudad estado es decir, que es un auto gobierno (Tiene ejércitos propios, ….).</text:p>
-      <text:p text:style-name="P8"/>
-      <text:p text:style-name="P8">Al vivir bajo las montañas son los que tienen las mejores forjas y herrerías de Aendir.</text:p>
-      <text:p text:style-name="P8"/>
-      <text:p text:style-name="P8">Su material favorito es el “crisil” descubierto por la familia de Besbed.</text:p>
-      <text:p text:style-name="P8">Este material forja las mejores espadas, las coronas de los reyes mas poderosos,</text:p>
-      <text:p text:style-name="P8">
+      <text:p text:style-name="P9">Suelen vivir en ciudades construidas bajo las montañas. Cada ciudad enana es una ciudad estado es decir, que es un auto gobierno (Tiene ejércitos propios, ….).</text:p>
+      <text:p text:style-name="P9"/>
+      <text:p text:style-name="P9">Al vivir bajo las montañas son los que tienen las mejores forjas y herrerías de Aendir.</text:p>
+      <text:p text:style-name="P9"/>
+      <text:p text:style-name="P9">Su material favorito es el “crisil” descubierto por la familia de Besbed.</text:p>
+      <text:p text:style-name="P9">Este material forja las mejores espadas, las coronas de los reyes mas poderosos,</text:p>
+      <text:p text:style-name="P9">
         <text:soft-page-break/>
         pero para los enanos es algo muy común. Con dicho material se fabricaron las mejores armas y armaduras de la primera edad.
       </text:p>
-      <text:p text:style-name="P8"/>
-      <text:p text:style-name="P8">Sus ciudades están repletas de grandes salones cada cual mas profundo que el anterior.</text:p>
-      <text:p text:style-name="P8">Acumulan tantas riquezas que es extraño no ver a un enano portando gemas preciosas.</text:p>
-      <text:p text:style-name="P8"/>
-      <text:p text:style-name="P8">
+      <text:p text:style-name="P9"/>
+      <text:p text:style-name="P9">Sus ciudades están repletas de grandes salones cada cual mas profundo que el anterior.</text:p>
+      <text:p text:style-name="P9">Acumulan tantas riquezas que es extraño no ver a un enano portando gemas preciosas.</text:p>
+      <text:p text:style-name="P9"/>
+      <text:p text:style-name="P9">
         La gran mayoría de reinos enanos 
         <text:span text:style-name="T3">están</text:span>
          gobernados por una monarquía muy venerada por su pueblo. 
       </text:p>
-      <text:p text:style-name="P8"/>
-      <text:p text:style-name="P8">El comercio llega a ser muy importante porque les da acceso a productos como la comida, la madera, pieles, ...</text:p>
-      <text:p text:style-name="P4"/>
-      <text:p text:style-name="P8">En ocasiones, el piso mas bajo del reino son grandes ríos subterráneos que les abastecen de agua potable.</text:p>
-      <text:p text:style-name="P8"/>
-      <text:p text:style-name="P8">
+      <text:p text:style-name="P9"/>
+      <text:p text:style-name="P9">El comercio llega a ser muy importante porque les da acceso a productos como la comida, la madera, pieles, ...</text:p>
+      <text:p text:style-name="P5"/>
+      <text:p text:style-name="P9">En ocasiones, el piso mas bajo del reino son grandes ríos subterráneos que les abastecen de agua potable.</text:p>
+      <text:p text:style-name="P9"/>
+      <text:p text:style-name="P9">
         Los enanos tienen una 
         <text:span text:style-name="T3">relación</text:span>
          cordial entre los humanos (simbiosis).
       </text:p>
-      <text:p text:style-name="P8"/>
-      <text:p text:style-name="P9">Su relación con los reinos elficos es pequeña y suele ser hostil. </text:p>
-      <text:p text:style-name="P9"/>
-      <text:p text:style-name="P9">Y los enanos suelen enfrentarse con los hombres bestia. En ocasiones las agujeros cavados por dichas criaturas se topan con las minas de los enanos y se desata un cruel enfrentamiento.</text:p>
-      <text:p text:style-name="P9"/>
+      <text:p text:style-name="P9"/>
+      <text:p text:style-name="P10">Su relación con los reinos elficos es pequeña y suele ser hostil. </text:p>
+      <text:p text:style-name="P10"/>
+      <text:p text:style-name="P10">
+        Y los enanos suelen enfrentarse con los hombres bestia. En ocasiones l
+        <text:span text:style-name="T7">o</text:span>
+        s agujeros cavados por dichas criaturas se topan con las minas de los enanos y se desata un cruel enfrentamiento.
+      </text:p>
+      <text:p text:style-name="P10"/>
       <text:p text:style-name="P2">Magos</text:p>
-      <text:p text:style-name="P4"/>
-      <text:p text:style-name="P5">
+      <text:p text:style-name="P5"/>
+      <text:p text:style-name="P6">
         No hay una raza determinada para ser mago pero los humanos son mas 
         <text:span text:style-name="T2">hábiles</text:span>
          adquiriendo dicho 
         <text:span text:style-name="T3">conocimiento</text:span>
       </text:p>
-      <text:p text:style-name="P5"/>
-      <text:p text:style-name="P5">
+      <text:p text:style-name="P6"/>
+      <text:p text:style-name="P6">
         Hay una sociedad de magos que se dedica a reclutar personas con afinidad a la magia lo cual 
         <text:span text:style-name="T4">para</text:span>
          much
@@ -216,90 +230,107 @@
         <text:span text:style-name="T3">razón</text:span>
          dichos magos se acaban aislando.
       </text:p>
-      <text:p text:style-name="P5"/>
-      <text:p text:style-name="P5">
+      <text:p text:style-name="P6"/>
+      <text:p text:style-name="P6">
         Es una raza que no 
         <text:span text:style-name="T3">actuá</text:span>
          en los conflictos ajenos a ellos mismos.
       </text:p>
-      <text:p text:style-name="P5"/>
-      <text:p text:style-name="P5">
+      <text:p text:style-name="P6"/>
+      <text:p text:style-name="P6">
         Los magos cuando entran en la instrucción no suelen marcharse. 
         <text:span text:style-name="T1">Les hacen creer que sirven a un fin mayor y que lo mas importante es la prosperidad del conocimiento.</text:span>
       </text:p>
-      <text:p text:style-name="P4"/>
-      <text:p text:style-name="P6">No seria una raza como tal sino mas bien un culto</text:p>
-      <text:p text:style-name="P6"/>
-      <text:p text:style-name="P6">Los magos han diseñado una tecnologia que les sirve como metodo de defensa en sus fronteras. Son robots influenciados por la magia.</text:p>
-      <text:p text:style-name="P6"/>
-      <text:p text:style-name="P7">Con el tiempo la magia se termino llamando Eter.</text:p>
+      <text:p text:style-name="P5"/>
+      <text:p text:style-name="P7">No seria una raza como tal sino mas bien un culto</text:p>
       <text:p text:style-name="P7"/>
+      <text:p text:style-name="P7">Los magos han diseñado una tecnologia que les sirve como metodo de defensa en sus fronteras. Son robots influenciados por la magia.</text:p>
+      <text:p text:style-name="P7"/>
+      <text:p text:style-name="P8">Con el tiempo la magia se termino llamando Eter.</text:p>
+      <text:p text:style-name="P8"/>
       <text:p text:style-name="P3">“Padres de la noche”(Imperio dormido)</text:p>
-      <text:p text:style-name="P6">
+      <text:p text:style-name="P7">
         <text:s/>
       </text:p>
-      <text:p text:style-name="P6"/>
-      <text:p text:style-name="P6"/>
-      <text:p text:style-name="P6"/>
-      <text:p text:style-name="P4"/>
+      <text:p text:style-name="P7"/>
+      <text:p text:style-name="P7"/>
+      <text:p text:style-name="P7"/>
+      <text:p text:style-name="P5"/>
       <text:p text:style-name="P2">“Bestias”</text:p>
       <text:p text:style-name="P2"/>
-      <text:p text:style-name="P12">Demonios Oscuros</text:p>
+      <text:p text:style-name="P17">Son seres que aparecieron poco después de la erupción del Cólea ocupando prácticamente todo el reino de Cinnabar pero con el tiempo aparecieron campamentos por todo Aendir. </text:p>
+      <text:p text:style-name="P17">
+        <text:soft-page-break/>
+      </text:p>
+      <text:p text:style-name="P17">
+        No se les puede describir físicamente porque cada uno de ellos tiene un aspecto único. La única peculiaridad que los diferencia de otras razas es que siempre van en manada, nunca atacan solos. 
+        <text:line-break/>
+        <text:line-break/>
+        Cada una de esas manadas tiene un jefe que tiene algun talento especifico para ser el jefe. Un ejemplo seria que un jefe puede ser mas inteligente que el resto o mas fuerte... 
+        <text:line-break/>
+        <text:line-break/>
+        <text:span text:style-name="T7">Suelen refugiarse o en pequeños campamentos de barro y tierra o en cuevas de las montañas.</text:span>
+      </text:p>
+      <text:p text:style-name="P2"/>
+      <text:p text:style-name="P4">Demonios Oscuros</text:p>
+      <text:p text:style-name="P4"/>
+      <text:p text:style-name="P12">
+        Raza surgida a partir de la creación de un nigromante el cual resentido por la decisión de su
+        <text:span text:style-name="T6">s</text:span>
+         lider
+        <text:span text:style-name="T6">es</text:span>
+         se exilia y capturando hombres y elfos crea esta raza. Para que esta raza siga las ordenes del mago este los corrompió con magia negra. 
+      </text:p>
       <text:p text:style-name="P12"/>
-      <text:p text:style-name="P13">
-        <text:soft-page-break/>
-        Raza surgida a partir de la creación de un nigromante el cual resentido por la decision de su lider se exilia y capturando hombres y elfos crea esta raza. Para que esta raza siga las ordenes del mago este los corrompió con magia negra. 
-      </text:p>
-      <text:p text:style-name="P13"/>
-      <text:p text:style-name="P13">Son seres muy caóticos y violentos a la par que obedientes lo cual los hace especialmente peligrosos.</text:p>
-      <text:p text:style-name="P13"/>
-      <text:p text:style-name="P14">Físicamente no son muy distintos a los elfos pero estos tienen la piel mas oscura a causa de la magia. En ocasiones tienen manchas en el cuerpo y las pupilas se les han tornado de color rojo para infundir terror.</text:p>
-      <text:p text:style-name="P15"/>
-      <text:p text:style-name="P15">Son mas fuertes físicamente que los hombres y elfos y algunos pocos tienen una gran afinidad a la magia lo cual los hace doblemente peligrosos. Con el tiempo tanto enanos como hombres a estos magos corrompidos los llamaron chamanes.</text:p>
-      <text:p text:style-name="P15"/>
-      <text:p text:style-name="P16">Con poco tiempo desarrollaron su propia lengua, una lengua oscura y endemoniada que con solo escucharla te entraba el temblor en el cuerpo. Con el tiempo dicha lengua fue llamada lengua endemoniada. Es una lengua de la cual cualquier raza ni se atrevía a mencionarla.</text:p>
-      <text:p text:style-name="P13"/>
-      <text:p text:style-name="P13"/>
-      <text:p text:style-name="P13"/>
-      <text:p text:style-name="P4"/>
-      <text:p text:style-name="P4"/>
+      <text:p text:style-name="P12">Son seres muy caóticos y violentos a la par que obedientes lo cual los hace especialmente peligrosos.</text:p>
+      <text:p text:style-name="P12"/>
+      <text:p text:style-name="P13">Físicamente no son muy distintos a los elfos pero estos tienen la piel mas oscura a causa de la magia. En ocasiones tienen manchas en el cuerpo y las pupilas se les han tornado de color rojo para infundir terror.</text:p>
+      <text:p text:style-name="P14"/>
+      <text:p text:style-name="P14">Son mas fuertes físicamente que los hombres y elfos y algunos pocos tienen una gran afinidad a la magia lo cual los hace doblemente peligrosos. Con el tiempo tanto enanos como hombres a estos magos corrompidos los llamaron chamanes.</text:p>
+      <text:p text:style-name="P14"/>
+      <text:p text:style-name="P15">Con poco tiempo desarrollaron su propia lengua, una lengua oscura y endemoniada que con solo escucharla te entraba el temblor en el cuerpo. Con el tiempo dicha lengua fue llamada lengua endemoniada. Es una lengua de la cual cualquier raza ni se atrevía a mencionarla.</text:p>
+      <text:p text:style-name="P12"/>
+      <text:p text:style-name="P12"/>
+      <text:p text:style-name="P12"/>
+      <text:p text:style-name="P5"/>
+      <text:p text:style-name="P5"/>
     </office:text>
   </office:body>
 </office:document-content>
 </file>
 
 <file path=meta.xml><?xml version="1.0" encoding="utf-8"?>
-<office:document-meta xmlns:office="urn:oasis:names:tc:opendocument:xmlns:office:1.0" xmlns:xlink="http://www.w3.org/1999/xlink" xmlns:dc="http://purl.org/dc/elements/1.1/" xmlns:meta="urn:oasis:names:tc:opendocument:xmlns:meta:1.0" xmlns:ooo="http://openoffice.org/2004/office" xmlns:grddl="http://www.w3.org/2003/g/data-view#" office:version="1.2">
+<office:document-meta xmlns:grddl="http://www.w3.org/2003/g/data-view#" xmlns:meta="urn:oasis:names:tc:opendocument:xmlns:meta:1.0" xmlns:office="urn:oasis:names:tc:opendocument:xmlns:office:1.0" xmlns:ooo="http://openoffice.org/2004/office" xmlns:xlink="http://www.w3.org/1999/xlink" xmlns:dc="http://purl.org/dc/elements/1.1/" office:version="1.3">
   <office:meta>
     <meta:creation-date>2021-06-24T23:15:11.080000000</meta:creation-date>
-    <dc:date>2021-06-26T00:31:00.304000000</dc:date>
-    <meta:editing-duration>PT48M57S</meta:editing-duration>
-    <meta:editing-cycles>6</meta:editing-cycles>
-    <meta:generator>LibreOffice/6.2.4.2$Windows_X86_64 LibreOffice_project/2412653d852ce75f65fbfa83fb7e7b669a126d64</meta:generator>
-    <meta:document-statistic meta:table-count="0" meta:image-count="0" meta:object-count="0" meta:page-count="3" meta:paragraph-count="43" meta:word-count="974" meta:character-count="5601" meta:non-whitespace-character-count="4660"/>
+    <dc:date>2021-12-23T00:42:23.952000000</dc:date>
+    <meta:editing-duration>PT1H2M59S</meta:editing-duration>
+    <meta:editing-cycles>8</meta:editing-cycles>
+    <meta:generator>LibreOffice/7.1.4.2$Windows_X86_64 LibreOffice_project/a529a4fab45b75fefc5b6226684193eb000654f6</meta:generator>
+    <meta:document-statistic meta:table-count="0" meta:image-count="0" meta:object-count="0" meta:page-count="3" meta:paragraph-count="45" meta:word-count="1083" meta:character-count="6240" meta:non-whitespace-character-count="5187"/>
   </office:meta>
 </office:document-meta>
 </file>
 
 <file path=settings.xml><?xml version="1.0" encoding="utf-8"?>
-<office:document-settings xmlns:office="urn:oasis:names:tc:opendocument:xmlns:office:1.0" xmlns:xlink="http://www.w3.org/1999/xlink" xmlns:config="urn:oasis:names:tc:opendocument:xmlns:config:1.0" xmlns:ooo="http://openoffice.org/2004/office" office:version="1.2">
+<office:document-settings xmlns:office="urn:oasis:names:tc:opendocument:xmlns:office:1.0" xmlns:ooo="http://openoffice.org/2004/office" xmlns:xlink="http://www.w3.org/1999/xlink" xmlns:config="urn:oasis:names:tc:opendocument:xmlns:config:1.0" office:version="1.3">
   <office:settings>
     <config:config-item-set config:name="ooo:view-settings">
-      <config:config-item config:name="ViewAreaTop" config:type="long">56049</config:config-item>
+      <config:config-item config:name="ViewAreaTop" config:type="long">59055</config:config-item>
       <config:config-item config:name="ViewAreaLeft" config:type="long">0</config:config-item>
-      <config:config-item config:name="ViewAreaWidth" config:type="long">39181</config:config-item>
-      <config:config-item config:name="ViewAreaHeight" config:type="long">18057</config:config-item>
+      <config:config-item config:name="ViewAreaWidth" config:type="long">49056</config:config-item>
+      <config:config-item config:name="ViewAreaHeight" config:type="long">22888</config:config-item>
       <config:config-item config:name="ShowRedlineChanges" config:type="boolean">true</config:config-item>
       <config:config-item config:name="InBrowseMode" config:type="boolean">false</config:config-item>
       <config:config-item-map-indexed config:name="Views">
         <config:config-item-map-entry>
           <config:config-item config:name="ViewId" config:type="string">view2</config:config-item>
-          <config:config-item config:name="ViewLeft" config:type="long">11090</config:config-item>
-          <config:config-item config:name="ViewTop" config:type="long">57531</config:config-item>
+          <config:config-item config:name="ViewLeft" config:type="long">31754</config:config-item>
+          <config:config-item config:name="ViewTop" config:type="long">66312</config:config-item>
           <config:config-item config:name="VisibleLeft" config:type="long">0</config:config-item>
-          <config:config-item config:name="VisibleTop" config:type="long">56049</config:config-item>
-          <config:config-item config:name="VisibleRight" config:type="long">39180</config:config-item>
-          <config:config-item config:name="VisibleBottom" config:type="long">74105</config:config-item>
+          <config:config-item config:name="VisibleTop" config:type="long">59055</config:config-item>
+          <config:config-item config:name="VisibleRight" config:type="long">49054</config:config-item>
+          <config:config-item config:name="VisibleBottom" config:type="long">81941</config:config-item>
           <config:config-item config:name="ZoomType" config:type="short">0</config:config-item>
           <config:config-item config:name="ViewLayoutColumns" config:type="short">1</config:config-item>
           <config:config-item config:name="ViewLayoutBookMode" config:type="boolean">false</config:config-item>
@@ -320,13 +351,12 @@
       <config:config-item config:name="UnbreakableNumberings" config:type="boolean">false</config:config-item>
       <config:config-item config:name="FieldAutoUpdate" config:type="boolean">true</config:config-item>
       <config:config-item config:name="AddVerticalFrameOffsets" config:type="boolean">false</config:config-item>
-      <config:config-item config:name="EmbedLatinScriptFonts" config:type="boolean">true</config:config-item>
       <config:config-item config:name="BackgroundParaOverDrawings" config:type="boolean">false</config:config-item>
       <config:config-item config:name="AddParaTableSpacing" config:type="boolean">true</config:config-item>
       <config:config-item config:name="ChartAutoUpdate" config:type="boolean">true</config:config-item>
       <config:config-item config:name="CurrentDatabaseCommand" config:type="string"/>
+      <config:config-item config:name="PrinterSetup" config:type="base64Binary"/>
       <config:config-item config:name="AlignTabStopPosition" config:type="boolean">true</config:config-item>
-      <config:config-item config:name="PrinterSetup" config:type="base64Binary"/>
       <config:config-item config:name="PrinterPaperFromSetup" config:type="boolean">false</config:config-item>
       <config:config-item config:name="IsKernAsianPunctuation" config:type="boolean">false</config:config-item>
       <config:config-item config:name="CharacterCompressionType" config:type="short">0</config:config-item>
@@ -346,6 +376,7 @@
       <config:config-item config:name="IsLabelDocument" config:type="boolean">false</config:config-item>
       <config:config-item config:name="AddFrameOffsets" config:type="boolean">false</config:config-item>
       <config:config-item config:name="AddExternalLeading" config:type="boolean">true</config:config-item>
+      <config:config-item config:name="MsWordCompMinLineHeightByFly" config:type="boolean">false</config:config-item>
       <config:config-item config:name="UseOldNumbering" config:type="boolean">false</config:config-item>
       <config:config-item config:name="OutlineLevelYieldsNumbering" config:type="boolean">false</config:config-item>
       <config:config-item config:name="DoNotResetParaAttrsForNumFont" config:type="boolean">false</config:config-item>
@@ -353,10 +384,10 @@
       <config:config-item config:name="AllowPrintJobCancel" config:type="boolean">true</config:config-item>
       <config:config-item config:name="UseFormerLineSpacing" config:type="boolean">false</config:config-item>
       <config:config-item config:name="AddParaSpacingToTableCells" config:type="boolean">true</config:config-item>
+      <config:config-item config:name="AddParaLineSpacingToTableCells" config:type="boolean">false</config:config-item>
       <config:config-item config:name="UseFormerTextWrapping" config:type="boolean">false</config:config-item>
       <config:config-item config:name="RedlineProtectionKey" config:type="base64Binary"/>
       <config:config-item config:name="ConsiderTextWrapOnObjPos" config:type="boolean">false</config:config-item>
-      <config:config-item config:name="EmbedFonts" config:type="boolean">false</config:config-item>
       <config:config-item config:name="TableRowKeep" config:type="boolean">false</config:config-item>
       <config:config-item config:name="TabsRelativeToIndent" config:type="boolean">true</config:config-item>
       <config:config-item config:name="IgnoreTabsAndBlanksForLineCalculation" config:type="boolean">false</config:config-item>
@@ -366,8 +397,7 @@
       <config:config-item config:name="UnxForceZeroExtLeading" config:type="boolean">false</config:config-item>
       <config:config-item config:name="UseOldPrinterMetrics" config:type="boolean">false</config:config-item>
       <config:config-item config:name="TabAtLeftIndentForParagraphsInList" config:type="boolean">false</config:config-item>
-      <config:config-item config:name="Rsid" config:type="int">3357152</config:config-item>
-      <config:config-item config:name="EmbedOnlyUsedFonts" config:type="boolean">false</config:config-item>
+      <config:config-item config:name="Rsid" config:type="int">3562902</config:config-item>
       <config:config-item config:name="MsWordCompTrailingBlanks" config:type="boolean">false</config:config-item>
       <config:config-item config:name="MathBaselineAlignment" config:type="boolean">true</config:config-item>
       <config:config-item config:name="InvertBorderSpacing" config:type="boolean">false</config:config-item>
@@ -375,6 +405,9 @@
       <config:config-item config:name="TabOverflow" config:type="boolean">true</config:config-item>
       <config:config-item config:name="StylesNoDefault" config:type="boolean">false</config:config-item>
       <config:config-item config:name="ClippedPictures" config:type="boolean">false</config:config-item>
+      <config:config-item config:name="EmbedFonts" config:type="boolean">false</config:config-item>
+      <config:config-item config:name="EmbedOnlyUsedFonts" config:type="boolean">false</config:config-item>
+      <config:config-item config:name="EmbedLatinScriptFonts" config:type="boolean">true</config:config-item>
       <config:config-item config:name="EmbedAsianScriptFonts" config:type="boolean">true</config:config-item>
       <config:config-item config:name="EmptyDbFieldHidesPara" config:type="boolean">true</config:config-item>
       <config:config-item config:name="EmbedComplexScriptFonts" config:type="boolean">true</config:config-item>
@@ -385,16 +418,21 @@
       <config:config-item config:name="PropLineSpacingShrinksFirstLine" config:type="boolean">true</config:config-item>
       <config:config-item config:name="SubtractFlysAnchoredAtFlys" config:type="boolean">false</config:config-item>
       <config:config-item config:name="DisableOffPagePositioning" config:type="boolean">false</config:config-item>
+      <config:config-item config:name="ContinuousEndnotes" config:type="boolean">false</config:config-item>
+      <config:config-item config:name="ProtectBookmarks" config:type="boolean">false</config:config-item>
+      <config:config-item config:name="ProtectFields" config:type="boolean">false</config:config-item>
+      <config:config-item config:name="HeaderSpacingBelowLastPara" config:type="boolean">false</config:config-item>
+      <config:config-item config:name="FrameAutowidthWithMorePara" config:type="boolean">false</config:config-item>
       <config:config-item config:name="PrintAnnotationMode" config:type="short">0</config:config-item>
       <config:config-item config:name="PrintGraphics" config:type="boolean">true</config:config-item>
       <config:config-item config:name="PrintBlackFonts" config:type="boolean">false</config:config-item>
-      <config:config-item config:name="PrintProspect" config:type="boolean">false</config:config-item>
       <config:config-item config:name="PrintLeftPages" config:type="boolean">true</config:config-item>
       <config:config-item config:name="PrintControls" config:type="boolean">true</config:config-item>
       <config:config-item config:name="PrintPageBackground" config:type="boolean">true</config:config-item>
       <config:config-item config:name="PrintTextPlaceholder" config:type="boolean">false</config:config-item>
       <config:config-item config:name="PrintDrawings" config:type="boolean">true</config:config-item>
       <config:config-item config:name="PrintHiddenText" config:type="boolean">false</config:config-item>
+      <config:config-item config:name="PrintProspect" config:type="boolean">false</config:config-item>
       <config:config-item config:name="PrintTables" config:type="boolean">true</config:config-item>
       <config:config-item config:name="PrintProspectRTL" config:type="boolean">false</config:config-item>
       <config:config-item config:name="PrintReversed" config:type="boolean">false</config:config-item>
@@ -408,7 +446,7 @@
 </file>
 
 <file path=styles.xml><?xml version="1.0" encoding="utf-8"?>
-<office:document-styles xmlns:office="urn:oasis:names:tc:opendocument:xmlns:office:1.0" xmlns:style="urn:oasis:names:tc:opendocument:xmlns:style:1.0" xmlns:text="urn:oasis:names:tc:opendocument:xmlns:text:1.0" xmlns:table="urn:oasis:names:tc:opendocument:xmlns:table:1.0" xmlns:draw="urn:oasis:names:tc:opendocument:xmlns:drawing:1.0" xmlns:fo="urn:oasis:names:tc:opendocument:xmlns:xsl-fo-compatible:1.0" xmlns:xlink="http://www.w3.org/1999/xlink" xmlns:dc="http://purl.org/dc/elements/1.1/" xmlns:meta="urn:oasis:names:tc:opendocument:xmlns:meta:1.0" xmlns:number="urn:oasis:names:tc:opendocument:xmlns:datastyle:1.0" xmlns:svg="urn:oasis:names:tc:opendocument:xmlns:svg-compatible:1.0" xmlns:chart="urn:oasis:names:tc:opendocument:xmlns:chart:1.0" xmlns:dr3d="urn:oasis:names:tc:opendocument:xmlns:dr3d:1.0" xmlns:math="http://www.w3.org/1998/Math/MathML" xmlns:form="urn:oasis:names:tc:opendocument:xmlns:form:1.0" xmlns:script="urn:oasis:names:tc:opendocument:xmlns:script:1.0" xmlns:ooo="http://openoffice.org/2004/office" xmlns:ooow="http://openoffice.org/2004/writer" xmlns:oooc="http://openoffice.org/2004/calc" xmlns:dom="http://www.w3.org/2001/xml-events" xmlns:rpt="http://openoffice.org/2005/report" xmlns:of="urn:oasis:names:tc:opendocument:xmlns:of:1.2" xmlns:xhtml="http://www.w3.org/1999/xhtml" xmlns:grddl="http://www.w3.org/2003/g/data-view#" xmlns:officeooo="http://openoffice.org/2009/office" xmlns:tableooo="http://openoffice.org/2009/table" xmlns:drawooo="http://openoffice.org/2010/draw" xmlns:calcext="urn:org:documentfoundation:names:experimental:calc:xmlns:calcext:1.0" xmlns:loext="urn:org:documentfoundation:names:experimental:office:xmlns:loext:1.0" xmlns:field="urn:openoffice:names:experimental:ooo-ms-interop:xmlns:field:1.0" xmlns:css3t="http://www.w3.org/TR/css3-text/" office:version="1.2">
+<office:document-styles xmlns:meta="urn:oasis:names:tc:opendocument:xmlns:meta:1.0" xmlns:office="urn:oasis:names:tc:opendocument:xmlns:office:1.0" xmlns:fo="urn:oasis:names:tc:opendocument:xmlns:xsl-fo-compatible:1.0" xmlns:ooo="http://openoffice.org/2004/office" xmlns:xlink="http://www.w3.org/1999/xlink" xmlns:dc="http://purl.org/dc/elements/1.1/" xmlns:style="urn:oasis:names:tc:opendocument:xmlns:style:1.0" xmlns:text="urn:oasis:names:tc:opendocument:xmlns:text:1.0" xmlns:draw="urn:oasis:names:tc:opendocument:xmlns:drawing:1.0" xmlns:dr3d="urn:oasis:names:tc:opendocument:xmlns:dr3d:1.0" xmlns:svg="urn:oasis:names:tc:opendocument:xmlns:svg-compatible:1.0" xmlns:chart="urn:oasis:names:tc:opendocument:xmlns:chart:1.0" xmlns:rpt="http://openoffice.org/2005/report" xmlns:table="urn:oasis:names:tc:opendocument:xmlns:table:1.0" xmlns:number="urn:oasis:names:tc:opendocument:xmlns:datastyle:1.0" xmlns:ooow="http://openoffice.org/2004/writer" xmlns:oooc="http://openoffice.org/2004/calc" xmlns:of="urn:oasis:names:tc:opendocument:xmlns:of:1.2" xmlns:tableooo="http://openoffice.org/2009/table" xmlns:calcext="urn:org:documentfoundation:names:experimental:calc:xmlns:calcext:1.0" xmlns:drawooo="http://openoffice.org/2010/draw" xmlns:loext="urn:org:documentfoundation:names:experimental:office:xmlns:loext:1.0" xmlns:field="urn:openoffice:names:experimental:ooo-ms-interop:xmlns:field:1.0" xmlns:math="http://www.w3.org/1998/Math/MathML" xmlns:form="urn:oasis:names:tc:opendocument:xmlns:form:1.0" xmlns:script="urn:oasis:names:tc:opendocument:xmlns:script:1.0" xmlns:dom="http://www.w3.org/2001/xml-events" xmlns:xhtml="http://www.w3.org/1999/xhtml" xmlns:grddl="http://www.w3.org/2003/g/data-view#" xmlns:css3t="http://www.w3.org/TR/css3-text/" xmlns:officeooo="http://openoffice.org/2009/office" office:version="1.3">
   <office:font-face-decls>
     <style:font-face style:name="Arial1" svg:font-family="Arial" style:font-family-generic="swiss"/>
     <style:font-face style:name="Liberation Serif" svg:font-family="'Liberation Serif'" style:font-family-generic="roman" style:font-pitch="variable"/>
@@ -420,14 +458,14 @@
   <office:styles>
     <style:default-style style:family="graphic">
       <style:graphic-properties svg:stroke-color="#3465a4" draw:fill-color="#729fcf" fo:wrap-option="no-wrap" draw:shadow-offset-x="0.3cm" draw:shadow-offset-y="0.3cm" draw:start-line-spacing-horizontal="0.283cm" draw:start-line-spacing-vertical="0.283cm" draw:end-line-spacing-horizontal="0.283cm" draw:end-line-spacing-vertical="0.283cm" style:flow-with-text="false"/>
-      <style:paragraph-properties style:text-autospace="ideograph-alpha" style:line-break="strict" style:font-independent-line-spacing="false">
+      <style:paragraph-properties style:text-autospace="ideograph-alpha" style:line-break="strict" style:writing-mode="lr-tb" style:font-independent-line-spacing="false">
         <style:tab-stops/>
       </style:paragraph-properties>
-      <style:text-properties style:use-window-font-color="true" style:font-name="Liberation Serif" fo:font-size="12pt" fo:language="es" fo:country="ES" style:letter-kerning="true" style:font-name-asian="NSimSun" style:font-size-asian="10.5pt" style:language-asian="zh" style:country-asian="CN" style:font-name-complex="Arial" style:font-size-complex="12pt" style:language-complex="hi" style:country-complex="IN"/>
+      <style:text-properties style:use-window-font-color="true" loext:opacity="0%" style:font-name="Liberation Serif" fo:font-size="12pt" fo:language="es" fo:country="ES" style:letter-kerning="true" style:font-name-asian="NSimSun" style:font-size-asian="10.5pt" style:language-asian="zh" style:country-asian="CN" style:font-name-complex="Arial" style:font-size-complex="12pt" style:language-complex="hi" style:country-complex="IN"/>
     </style:default-style>
     <style:default-style style:family="paragraph">
       <style:paragraph-properties fo:orphans="2" fo:widows="2" fo:hyphenation-ladder-count="no-limit" style:text-autospace="ideograph-alpha" style:punctuation-wrap="hanging" style:line-break="strict" style:tab-stop-distance="1.251cm" style:writing-mode="page"/>
-      <style:text-properties style:use-window-font-color="true" style:font-name="Liberation Serif" fo:font-size="12pt" fo:language="es" fo:country="ES" style:letter-kerning="true" style:font-name-asian="NSimSun" style:font-size-asian="10.5pt" style:language-asian="zh" style:country-asian="CN" style:font-name-complex="Arial" style:font-size-complex="12pt" style:language-complex="hi" style:country-complex="IN" fo:hyphenate="false" fo:hyphenation-remain-char-count="2" fo:hyphenation-push-char-count="2"/>
+      <style:text-properties style:use-window-font-color="true" loext:opacity="0%" style:font-name="Liberation Serif" fo:font-size="12pt" fo:language="es" fo:country="ES" style:letter-kerning="true" style:font-name-asian="NSimSun" style:font-size-asian="10.5pt" style:language-asian="zh" style:country-asian="CN" style:font-name-complex="Arial" style:font-size-complex="12pt" style:language-complex="hi" style:country-complex="IN" fo:hyphenate="false" fo:hyphenation-remain-char-count="2" fo:hyphenation-push-char-count="2" loext:hyphenation-no-caps="false"/>
     </style:default-style>
     <style:default-style style:family="table">
       <style:table-properties table:border-model="collapsing"/>
@@ -437,17 +475,17 @@
     </style:default-style>
     <style:style style:name="Standard" style:family="paragraph" style:class="text"/>
     <style:style style:name="Heading" style:family="paragraph" style:parent-style-name="Standard" style:next-style-name="Text_20_body" style:class="text">
-      <style:paragraph-properties fo:margin-top="0.423cm" fo:margin-bottom="0.212cm" loext:contextual-spacing="false" fo:keep-with-next="always"/>
+      <style:paragraph-properties fo:margin-top="0.423cm" fo:margin-bottom="0.212cm" style:contextual-spacing="false" fo:keep-with-next="always"/>
       <style:text-properties style:font-name="Liberation Sans" fo:font-family="'Liberation Sans'" style:font-family-generic="swiss" style:font-pitch="variable" fo:font-size="14pt" style:font-name-asian="Microsoft YaHei" style:font-family-asian="'Microsoft YaHei'" style:font-family-generic-asian="system" style:font-pitch-asian="variable" style:font-size-asian="14pt" style:font-name-complex="Arial" style:font-family-complex="Arial" style:font-family-generic-complex="system" style:font-pitch-complex="variable" style:font-size-complex="14pt"/>
     </style:style>
     <style:style style:name="Text_20_body" style:display-name="Text body" style:family="paragraph" style:parent-style-name="Standard" style:class="text">
-      <style:paragraph-properties fo:margin-top="0cm" fo:margin-bottom="0.247cm" loext:contextual-spacing="false" fo:line-height="115%"/>
+      <style:paragraph-properties fo:margin-top="0cm" fo:margin-bottom="0.247cm" style:contextual-spacing="false" fo:line-height="115%"/>
     </style:style>
     <style:style style:name="List" style:family="paragraph" style:parent-style-name="Text_20_body" style:class="list">
       <style:text-properties style:font-size-asian="12pt" style:font-name-complex="Arial1" style:font-family-complex="Arial" style:font-family-generic-complex="swiss"/>
     </style:style>
     <style:style style:name="Caption" style:family="paragraph" style:parent-style-name="Standard" style:class="extra">
-      <style:paragraph-properties fo:margin-top="0.212cm" fo:margin-bottom="0.212cm" loext:contextual-spacing="false" text:number-lines="false" text:line-number="0"/>
+      <style:paragraph-properties fo:margin-top="0.212cm" fo:margin-bottom="0.212cm" style:contextual-spacing="false" text:number-lines="false" text:line-number="0"/>
       <style:text-properties fo:font-size="12pt" fo:font-style="italic" style:font-size-asian="12pt" style:font-style-asian="italic" style:font-name-complex="Arial1" style:font-family-complex="Arial" style:font-family-generic-complex="swiss" style:font-size-complex="12pt" style:font-style-complex="italic"/>
     </style:style>
     <style:style style:name="Index" style:family="paragraph" style:parent-style-name="Standard" style:class="index">

</xml_diff>

<commit_message>
Avances duros en la historia de Runn
</commit_message>
<xml_diff>
--- a/History/Andres/Razas.docx
+++ b/History/Andres/Razas.docx
@@ -55,67 +55,67 @@
     </style:style>
     <style:style style:name="P8" style:family="paragraph" style:parent-style-name="Standard">
       <style:paragraph-properties fo:text-align="start" style:justify-single-word="false"/>
+      <style:text-properties style:font-name="Arial1" style:text-underline-style="none" officeooo:rsid="001fb362" officeooo:paragraph-rsid="0021792d"/>
+    </style:style>
+    <style:style style:name="P9" style:family="paragraph" style:parent-style-name="Standard">
+      <style:paragraph-properties fo:text-align="start" style:justify-single-word="false"/>
       <style:text-properties style:font-name="Arial1" style:text-underline-style="none" officeooo:rsid="002a6323" officeooo:paragraph-rsid="002a6323"/>
     </style:style>
-    <style:style style:name="P9" style:family="paragraph" style:parent-style-name="Standard">
+    <style:style style:name="P10" style:family="paragraph" style:parent-style-name="Standard">
       <style:paragraph-properties fo:text-align="start" style:justify-single-word="false"/>
       <style:text-properties style:font-name="Arial1" style:text-underline-style="none" officeooo:rsid="002be7c5" officeooo:paragraph-rsid="002be7c5"/>
     </style:style>
-    <style:style style:name="P10" style:family="paragraph" style:parent-style-name="Standard">
+    <style:style style:name="P11" style:family="paragraph" style:parent-style-name="Standard">
       <style:paragraph-properties fo:text-align="start" style:justify-single-word="false"/>
       <style:text-properties style:font-name="Arial1" style:text-underline-style="none" officeooo:rsid="002a5813" officeooo:paragraph-rsid="002a5813"/>
     </style:style>
-    <style:style style:name="P11" style:family="paragraph" style:parent-style-name="Standard">
+    <style:style style:name="P12" style:family="paragraph" style:parent-style-name="Standard">
       <style:paragraph-properties fo:text-align="start" style:justify-single-word="false"/>
       <style:text-properties style:font-name="Arial1" style:text-underline-style="none" officeooo:rsid="00210d88" officeooo:paragraph-rsid="00210d88"/>
     </style:style>
-    <style:style style:name="P12" style:family="paragraph" style:parent-style-name="Standard">
+    <style:style style:name="P13" style:family="paragraph" style:parent-style-name="Standard">
       <style:paragraph-properties fo:text-align="start" style:justify-single-word="false"/>
       <style:text-properties style:font-name="Arial1" style:text-underline-style="none" officeooo:rsid="0021792d" officeooo:paragraph-rsid="0021792d"/>
     </style:style>
-    <style:style style:name="P13" style:family="paragraph" style:parent-style-name="Standard">
+    <style:style style:name="P14" style:family="paragraph" style:parent-style-name="Standard">
+      <style:paragraph-properties fo:text-align="start" style:justify-single-word="false"/>
+      <style:text-properties style:font-name="Arial1" style:text-underline-style="none" officeooo:rsid="0021792d" officeooo:paragraph-rsid="003b96db"/>
+    </style:style>
+    <style:style style:name="P15" style:family="paragraph" style:parent-style-name="Standard">
       <style:paragraph-properties fo:text-align="start" style:justify-single-word="false"/>
       <style:text-properties style:font-name="Arial1" style:text-underline-style="none" officeooo:rsid="00236f30" officeooo:paragraph-rsid="00236f30"/>
     </style:style>
-    <style:style style:name="P14" style:family="paragraph" style:parent-style-name="Standard">
+    <style:style style:name="P16" style:family="paragraph" style:parent-style-name="Standard">
       <style:paragraph-properties fo:text-align="start" style:justify-single-word="false"/>
       <style:text-properties style:font-name="Arial1" style:text-underline-style="none" officeooo:rsid="0034da55" officeooo:paragraph-rsid="0034da55"/>
     </style:style>
-    <style:style style:name="P15" style:family="paragraph" style:parent-style-name="Standard">
+    <style:style style:name="P17" style:family="paragraph" style:parent-style-name="Standard">
       <style:paragraph-properties fo:text-align="start" style:justify-single-word="false"/>
       <style:text-properties style:font-name="Arial1" style:text-underline-style="none" officeooo:rsid="0031cf64" officeooo:paragraph-rsid="0031cf64"/>
     </style:style>
-    <style:style style:name="P16" style:family="paragraph" style:parent-style-name="Standard">
+    <style:style style:name="P18" style:family="paragraph" style:parent-style-name="Standard">
       <style:paragraph-properties fo:text-align="start" style:justify-single-word="false"/>
       <style:text-properties style:font-name="Arial1" style:text-underline-style="none" officeooo:rsid="00378b67" officeooo:paragraph-rsid="00378b67"/>
     </style:style>
-    <style:style style:name="P17" style:family="paragraph" style:parent-style-name="Standard">
+    <style:style style:name="P19" style:family="paragraph" style:parent-style-name="Standard">
       <style:paragraph-properties fo:text-align="start" style:justify-single-word="false"/>
       <style:text-properties style:font-name="Arial1" style:text-underline-style="none" officeooo:rsid="0039a744" officeooo:paragraph-rsid="0039a744"/>
     </style:style>
-    <style:style style:name="P18" style:family="paragraph" style:parent-style-name="Standard" style:master-page-name="">
+    <style:style style:name="P20" style:family="paragraph" style:parent-style-name="Standard" style:master-page-name="">
       <loext:graphic-properties draw:fill="none"/>
       <style:paragraph-properties fo:margin-left="0cm" fo:margin-right="-0.3cm" fo:text-align="start" style:justify-single-word="false" fo:text-indent="0cm" style:auto-text-indent="false" style:page-number="auto" fo:background-color="transparent"/>
       <style:text-properties style:font-name="Arial1" style:text-underline-style="none" officeooo:rsid="00323d1a" officeooo:paragraph-rsid="00323d1a"/>
     </style:style>
-    <style:style style:name="P19" style:family="paragraph" style:parent-style-name="Standard">
+    <style:style style:name="P21" style:family="paragraph" style:parent-style-name="Standard">
       <loext:graphic-properties draw:fill="none"/>
       <style:paragraph-properties fo:margin-left="0cm" fo:margin-right="-0.3cm" fo:text-align="start" style:justify-single-word="false" fo:text-indent="0cm" style:auto-text-indent="false" fo:background-color="transparent"/>
       <style:text-properties style:font-name="Arial1" style:text-underline-style="none" officeooo:rsid="00323d1a" officeooo:paragraph-rsid="00323d1a"/>
     </style:style>
-    <style:style style:name="P20" style:family="paragraph" style:parent-style-name="Standard">
+    <style:style style:name="P22" style:family="paragraph" style:parent-style-name="Standard">
       <loext:graphic-properties draw:fill="none"/>
       <style:paragraph-properties fo:margin-left="0cm" fo:margin-right="-0.3cm" fo:text-align="start" style:justify-single-word="false" fo:text-indent="0cm" style:auto-text-indent="false" fo:background-color="transparent"/>
       <style:text-properties style:font-name="Arial1" style:text-underline-style="none" officeooo:rsid="0032a338" officeooo:paragraph-rsid="0032a338"/>
     </style:style>
-    <style:style style:name="P21" style:family="paragraph" style:parent-style-name="Standard">
-      <style:paragraph-properties fo:text-align="start" style:justify-single-word="false"/>
-      <style:text-properties style:font-name="Arial1" style:text-underline-style="none" officeooo:rsid="0021792d" officeooo:paragraph-rsid="003b96db"/>
-    </style:style>
-    <style:style style:name="P22" style:family="paragraph" style:parent-style-name="Standard">
-      <style:paragraph-properties fo:text-align="start" style:justify-single-word="false"/>
-      <style:text-properties style:font-name="Arial1" style:text-underline-style="none" officeooo:rsid="001fb362" officeooo:paragraph-rsid="0021792d"/>
-    </style:style>
     <style:style style:name="T1" style:family="text">
       <style:text-properties officeooo:rsid="0021792d"/>
     </style:style>
@@ -151,6 +151,9 @@
     </style:style>
     <style:style style:name="T12" style:family="text">
       <style:text-properties officeooo:rsid="003d1714"/>
+    </style:style>
+    <style:style style:name="T13" style:family="text">
+      <style:text-properties officeooo:rsid="003d28fd"/>
     </style:style>
   </office:automatic-styles>
   <office:body>
@@ -167,36 +170,36 @@
       <text:p text:style-name="P2"/>
       <text:p text:style-name="P3">Hombres</text:p>
       <text:p text:style-name="P7"/>
-      <text:p text:style-name="P8">
+      <text:p text:style-name="P9">
         Los hombres son la raza mas 
         <text:span text:style-name="T4">heterogénea</text:span>
          quitando las bestias. Son la raza mas expandida, que vive gracias a la seguridad que les otorga sus grandes imperios. Estos se extienden por la mayoria del continente y diversifica su cultura. Desde tribus 
         <text:span text:style-name="T4">nómadas</text:span>
          que prefieren saquear a placer y detestan la escritura y el conocimiento hasta grandes salones cincelados y bañados en mármol.
       </text:p>
-      <text:p text:style-name="P8"/>
-      <text:p text:style-name="P8">No todos los hombres viven bajo el yugo de un imperio, muchos son hombres libres o incluso piratas. Los mares del sur dan cobijo a estos hombres.</text:p>
-      <text:p text:style-name="P8"/>
-      <text:p text:style-name="P8">
+      <text:p text:style-name="P9"/>
+      <text:p text:style-name="P9">No todos los hombres viven bajo el yugo de un imperio, muchos son hombres libres o incluso piratas. Los mares del sur dan cobijo a estos hombres.</text:p>
+      <text:p text:style-name="P9"/>
+      <text:p text:style-name="P9">
         Mirando hacia el este las tierras son estériles y áridas ahí el movimiento es vida. Las tribus del este no pueden permanecer mas de tres días en el mismo pozo y se ven obligados a trasladarse y emigrar de forma constante. Estos hombres salvajes acostumbrados a la ley del más fuerte cuando se ven faltos de víveres se ven obligados a realizar incursiones a las tierras del oeste para sobrevivir. Estas incursiones en ocasiones han obligado a los imperios a aliarse para defenderse de esta amenaza. 
         <text:s/>
       </text:p>
       <text:p text:style-name="P7"/>
       <text:p text:style-name="P3">Elfos</text:p>
       <text:p text:style-name="P7"/>
-      <text:p text:style-name="P9">
+      <text:p text:style-name="P10">
         Los elfos son una raza con una gran afinidad hacia la naturaleza viven en los bosques mas densos incluso algunos se han adaptado a las selvas. Generalmente no son abiertos con otras razas y a pesar de ser respetuosos son muy proteccionistas. Cuando un grupo de elfos se ve amenazado otros 
         <text:s/>
         miles pueden acudir a su ayuda lo cual los hace peligrosos. Físicamente son de mayor estatura que los hombres pero eso no los hace mas fuertes sino mas hábiles en ciertas artes como la cacería o el uso de armas largas.
       </text:p>
-      <text:p text:style-name="P9"/>
-      <text:p text:style-name="P9">Sus comunas se establecen alrededor de unos grandes árboles que parecen ser lugares sagrados para ellos. Desde esos árboles conectan con toda la vida del bosque y viven armónicamente con ellos.</text:p>
-      <text:p text:style-name="P9"/>
-      <text:p text:style-name="P9">Algunos humanos creen que son parte del bosque pudiendo llegar a ser casi invisibles al ojo humano.</text:p>
-      <text:p text:style-name="P9"/>
-      <text:p text:style-name="P9">Los elfos hablan su propio idioma y al parecer es el mas complejo de todo el continente. Pocos hombres y enanos han conseguido aprender su uso pero para los elfos es extremadamente sencillo hablar otras lenguas.</text:p>
-      <text:p text:style-name="P9"/>
-      <text:p text:style-name="P9">
+      <text:p text:style-name="P10"/>
+      <text:p text:style-name="P10">Sus comunas se establecen alrededor de unos grandes árboles que parecen ser lugares sagrados para ellos. Desde esos árboles conectan con toda la vida del bosque y viven armónicamente con ellos.</text:p>
+      <text:p text:style-name="P10"/>
+      <text:p text:style-name="P10">Algunos humanos creen que son parte del bosque pudiendo llegar a ser casi invisibles al ojo humano.</text:p>
+      <text:p text:style-name="P10"/>
+      <text:p text:style-name="P10">Los elfos hablan su propio idioma y al parecer es el mas complejo de todo el continente. Pocos hombres y enanos han conseguido aprender su uso pero para los elfos es extremadamente sencillo hablar otras lenguas.</text:p>
+      <text:p text:style-name="P10"/>
+      <text:p text:style-name="P10">
         Se conocen pocos vestigios elfos en el este. Se cree que viven alrededor de oasis y que la vida que llevan sus primos lejanos del oeste es muy diferente a la suya. Incluso mensajeros creen que 
         <text:span text:style-name="T5">están</text:span>
          corrompidos pues ni los salvajes se atreven a adentrarse a su territorio. 
@@ -204,59 +207,59 @@
       <text:p text:style-name="P7"/>
       <text:p text:style-name="P3">Enanos</text:p>
       <text:p text:style-name="P7"/>
-      <text:p text:style-name="P10">
+      <text:p text:style-name="P11">
         Son una de las razas con mas riqueza 
         <text:s/>
         gracias al comercio con las grandes ciudades humanas
       </text:p>
-      <text:p text:style-name="P10">Suelen vivir en ciudades construidas bajo las montañas. Cada ciudad enana es una ciudad estado es decir, que es un auto gobierno (Tiene ejércitos propios, ….).</text:p>
-      <text:p text:style-name="P10"/>
-      <text:p text:style-name="P10">
+      <text:p text:style-name="P11">Suelen vivir en ciudades construidas bajo las montañas. Cada ciudad enana es una ciudad estado es decir, que es un auto gobierno (Tiene ejércitos propios, ….).</text:p>
+      <text:p text:style-name="P11"/>
+      <text:p text:style-name="P11">
         <text:soft-page-break/>
         Al vivir bajo las montañas son los que tienen las mejores forjas y herrerías de Aendir.
       </text:p>
-      <text:p text:style-name="P10"/>
-      <text:p text:style-name="P10">Su material favorito es el “crisil” descubierto por la familia de Besbed.</text:p>
-      <text:p text:style-name="P10">Este material forja las mejores espadas, las coronas de los reyes mas poderosos,</text:p>
-      <text:p text:style-name="P10">pero para los enanos es algo muy común. Con dicho material se fabricaron las mejores armas y armaduras de la primera edad.</text:p>
-      <text:p text:style-name="P10"/>
-      <text:p text:style-name="P10">Sus ciudades están repletas de grandes salones cada cual mas profundo que el anterior.</text:p>
-      <text:p text:style-name="P10">Acumulan tantas riquezas que es extraño no ver a un enano portando gemas preciosas.</text:p>
-      <text:p text:style-name="P10"/>
-      <text:p text:style-name="P10">
+      <text:p text:style-name="P11"/>
+      <text:p text:style-name="P11">Su material favorito es el “crisil” descubierto por la familia de Besbed.</text:p>
+      <text:p text:style-name="P11">Este material forja las mejores espadas, las coronas de los reyes mas poderosos,</text:p>
+      <text:p text:style-name="P11">pero para los enanos es algo muy común. Con dicho material se fabricaron las mejores armas y armaduras de la primera edad.</text:p>
+      <text:p text:style-name="P11"/>
+      <text:p text:style-name="P11">Sus ciudades están repletas de grandes salones cada cual mas profundo que el anterior.</text:p>
+      <text:p text:style-name="P11">Acumulan tantas riquezas que es extraño no ver a un enano portando gemas preciosas.</text:p>
+      <text:p text:style-name="P11"/>
+      <text:p text:style-name="P11">
         La gran mayoría de reinos enanos 
         <text:span text:style-name="T3">están</text:span>
          gobernados por una monarquía muy venerada por su pueblo. 
       </text:p>
-      <text:p text:style-name="P10"/>
-      <text:p text:style-name="P10">El comercio llega a ser muy importante porque les da acceso a productos como la comida, la madera, pieles, ...</text:p>
-      <text:p text:style-name="P7"/>
-      <text:p text:style-name="P10">En ocasiones, el piso mas bajo del reino son grandes ríos subterráneos que les abastecen de agua potable.</text:p>
-      <text:p text:style-name="P10"/>
-      <text:p text:style-name="P10">
+      <text:p text:style-name="P11"/>
+      <text:p text:style-name="P11">El comercio llega a ser muy importante porque les da acceso a productos como la comida, la madera, pieles, ...</text:p>
+      <text:p text:style-name="P7"/>
+      <text:p text:style-name="P11">En ocasiones, el piso mas bajo del reino son grandes ríos subterráneos que les abastecen de agua potable.</text:p>
+      <text:p text:style-name="P11"/>
+      <text:p text:style-name="P11">
         Los enanos tienen una 
         <text:span text:style-name="T3">relación</text:span>
          cordial entre los humanos (simbiosis).
       </text:p>
-      <text:p text:style-name="P10"/>
-      <text:p text:style-name="P8">Su relación con los reinos elficos es pequeña y suele ser hostil. </text:p>
-      <text:p text:style-name="P8"/>
-      <text:p text:style-name="P8">
+      <text:p text:style-name="P11"/>
+      <text:p text:style-name="P9">Su relación con los reinos elficos es pequeña y suele ser hostil. </text:p>
+      <text:p text:style-name="P9"/>
+      <text:p text:style-name="P9">
         Y los enanos suelen enfrentarse con los hombres bestia. En ocasiones l
         <text:span text:style-name="T7">o</text:span>
         s agujeros cavados por dichas criaturas se topan con las minas de los enanos y se desata un cruel enfrentamiento.
       </text:p>
-      <text:p text:style-name="P8"/>
+      <text:p text:style-name="P9"/>
       <text:p text:style-name="P3">Magos</text:p>
       <text:p text:style-name="P7"/>
-      <text:p text:style-name="P11">
+      <text:p text:style-name="P12">
         No hay una raza determinada para ser mago pero los humanos son mas 
         <text:span text:style-name="T2">hábiles</text:span>
          adquiriendo dicho 
         <text:span text:style-name="T3">conocimiento</text:span>
       </text:p>
-      <text:p text:style-name="P11"/>
-      <text:p text:style-name="P11">
+      <text:p text:style-name="P12"/>
+      <text:p text:style-name="P12">
         Hay una sociedad de magos que se dedica a reclutar personas con afinidad a la magia lo cual 
         <text:span text:style-name="T4">para</text:span>
          much
@@ -265,57 +268,63 @@
         <text:span text:style-name="T3">razón</text:span>
          dichos magos se acaban aislando.
       </text:p>
-      <text:p text:style-name="P11"/>
-      <text:p text:style-name="P11">
+      <text:p text:style-name="P12"/>
+      <text:p text:style-name="P12">
         Es una raza que no 
         <text:span text:style-name="T3">actuá</text:span>
          en los conflictos ajenos a ellos mismos.
       </text:p>
-      <text:p text:style-name="P11"/>
-      <text:p text:style-name="P11">
+      <text:p text:style-name="P12"/>
+      <text:p text:style-name="P12">
         Los magos cuando entran en la instrucción no suelen marcharse. 
         <text:span text:style-name="T1">Les hacen creer que sirven a un fin mayor y que lo mas importante es la prosperidad del conocimiento.</text:span>
       </text:p>
       <text:p text:style-name="P7"/>
-      <text:p text:style-name="P12">No seria una raza como tal sino mas bien un culto</text:p>
-      <text:p text:style-name="P12"/>
-      <text:p text:style-name="P12">
+      <text:p text:style-name="P13">No seria una raza como tal sino mas bien un culto</text:p>
+      <text:p text:style-name="P13"/>
+      <text:p text:style-name="P13">
         Los magos han diseñado una tecnolog
         <text:span text:style-name="T11">í</text:span>
         a que les sirve como m
         <text:span text:style-name="T11">é</text:span>
         todo de defensa en sus fronteras. Son robots influenciados por la magia.
       </text:p>
-      <text:p text:style-name="P12"/>
-      <text:p text:style-name="P13">
+      <text:p text:style-name="P13"/>
+      <text:p text:style-name="P15">
         Con el tiempo la magia se termino llamando 
         <text:span text:style-name="T11">É</text:span>
         ter.
       </text:p>
-      <text:p text:style-name="P13"/>
+      <text:p text:style-name="P15"/>
       <text:p text:style-name="P4">“Padres de la noche”(Imperio dormido)</text:p>
-      <text:p text:style-name="P21">
+      <text:p text:style-name="P14">
         <text:s/>
-        <text:span text:style-name="T11">Se sabe muy poco de esos seres ancestrales. Los libros cuentan que fueron una especie que fue destruida por los centinelas enviados por los dioses. Más alla de eso, no se sabe mucho más. Algunos dicen que hay algunos que sobrevivieron y que estan durmiendo en </text:span>
+        <text:span text:style-name="T11">Se sabe muy poco de esos seres ancestrales. Los libros cuentan que fueron una especie que fue destruida por los centinelas enviados por los dioses. Más all</text:span>
+        <text:span text:style-name="T13">á</text:span>
+        <text:span text:style-name="T11"> de eso, no se sabe mucho más. Algunos dicen que hay algunos que sobrevivieron y que est</text:span>
+        <text:span text:style-name="T13">á</text:span>
+        <text:span text:style-name="T11">n durmiendo en </text:span>
         <text:soft-page-break/>
-        <text:span text:style-name="T11">lo más profundo de los bosques y las montañas, otros que cruzaron el mar y se fueron al más alla huyendo. Es algo que no se sabe a ciencia cierta. </text:span>
-      </text:p>
-      <text:p text:style-name="P21"/>
-      <text:p text:style-name="P21"/>
-      <text:p text:style-name="P21">
+        <text:span text:style-name="T11">lo más profundo de los bosques y las montañas, otros que cruzaron el mar y se fueron al más all</text:span>
+        <text:span text:style-name="T13">á</text:span>
+        <text:span text:style-name="T11"> huyendo. Es algo que no se sabe a ciencia cierta. </text:span>
+      </text:p>
+      <text:p text:style-name="P14"/>
+      <text:p text:style-name="P14"/>
+      <text:p text:style-name="P14">
         <text:span text:style-name="T11">No se les puede dar una descripción precisa porque pueden tomar muchas formas y son muy distintos entre ellos. </text:span>
         <text:span text:style-name="T12">Lo que si que tienen en común es que son seres mortíferos. Seria muy poco afortunado despertar a uno de esos seres...</text:span>
         <text:span text:style-name="T11">
           <text:s text:c="2"/>
         </text:span>
       </text:p>
-      <text:p text:style-name="P12"/>
-      <text:p text:style-name="P22"/>
+      <text:p text:style-name="P13"/>
+      <text:p text:style-name="P8"/>
       <text:p text:style-name="P3">“Bestias”</text:p>
       <text:p text:style-name="P3"/>
-      <text:p text:style-name="P14">Son seres que aparecieron poco después de la erupción del Cólea ocupando prácticamente todo el reino de Cinnabar pero con el tiempo aparecieron campamentos por todo Aendir. </text:p>
-      <text:p text:style-name="P14"/>
-      <text:p text:style-name="P14">
+      <text:p text:style-name="P16">Son seres que aparecieron poco después de la erupción del Cólea ocupando prácticamente todo el reino de Cinnabar pero con el tiempo aparecieron campamentos por todo Aendir. </text:p>
+      <text:p text:style-name="P16"/>
+      <text:p text:style-name="P16">
         No se les puede describir físicamente porque cada uno de ellos tiene un aspecto único. La única peculiaridad que los diferencia de otras razas es que siempre van en manada, nunca atacan solos. 
         <text:line-break/>
         <text:line-break/>
@@ -327,42 +336,42 @@
       <text:p text:style-name="P3"/>
       <text:p text:style-name="P5">Demonios Oscuros</text:p>
       <text:p text:style-name="P5"/>
-      <text:p text:style-name="P15">
+      <text:p text:style-name="P17">
         Raza surgida a partir de la creación de un nigromante el cual resentido por la decisión de su
         <text:span text:style-name="T6">s</text:span>
          lider
         <text:span text:style-name="T6">es</text:span>
          se exilia y capturando hombres y elfos crea esta raza. Para que esta raza siga las ordenes del mago este los corrompió con magia negra. 
       </text:p>
-      <text:p text:style-name="P15"/>
-      <text:p text:style-name="P15">Son seres muy caóticos y violentos a la par que obedientes lo cual los hace especialmente peligrosos.</text:p>
-      <text:p text:style-name="P15"/>
-      <text:p text:style-name="P18">Físicamente no son muy distintos a los elfos pero estos tienen la piel mas oscura a causa de la magia. En ocasiones tienen manchas en el cuerpo y las pupilas se les han tornado de color rojo para infundir terror.</text:p>
-      <text:p text:style-name="P19"/>
-      <text:p text:style-name="P19">Son mas fuertes físicamente que los hombres y elfos y algunos pocos tienen una gran afinidad a la magia lo cual los hace doblemente peligrosos. Con el tiempo tanto enanos como hombres a estos magos corrompidos los llamaron chamanes.</text:p>
-      <text:p text:style-name="P19"/>
-      <text:p text:style-name="P20">Con poco tiempo desarrollaron su propia lengua, una lengua oscura y endemoniada que con solo escucharla te entraba el temblor en el cuerpo. Con el tiempo dicha lengua fue llamada lengua endemoniada. Es una lengua de la cual cualquier raza ni se atrevía a mencionarla.</text:p>
-      <text:p text:style-name="P15"/>
-      <text:p text:style-name="P15"/>
+      <text:p text:style-name="P17"/>
+      <text:p text:style-name="P17">Son seres muy caóticos y violentos a la par que obedientes lo cual los hace especialmente peligrosos.</text:p>
+      <text:p text:style-name="P17"/>
+      <text:p text:style-name="P20">Físicamente no son muy distintos a los elfos pero estos tienen la piel mas oscura a causa de la magia. En ocasiones tienen manchas en el cuerpo y las pupilas se les han tornado de color rojo para infundir terror.</text:p>
+      <text:p text:style-name="P21"/>
+      <text:p text:style-name="P21">Son mas fuertes físicamente que los hombres y elfos y algunos pocos tienen una gran afinidad a la magia lo cual los hace doblemente peligrosos. Con el tiempo tanto enanos como hombres a estos magos corrompidos los llamaron chamanes.</text:p>
+      <text:p text:style-name="P21"/>
+      <text:p text:style-name="P22">Con poco tiempo desarrollaron su propia lengua, una lengua oscura y endemoniada que con solo escucharla te entraba el temblor en el cuerpo. Con el tiempo dicha lengua fue llamada lengua endemoniada. Es una lengua de la cual cualquier raza ni se atrevía a mencionarla.</text:p>
+      <text:p text:style-name="P17"/>
+      <text:p text:style-name="P17"/>
       <text:p text:style-name="P6">Dragones</text:p>
       <text:p text:style-name="P7"/>
-      <text:p text:style-name="P16">
+      <text:p text:style-name="P18">
         Los dragones son una raza ancestral que clama tener un linaje mas antiguo que el de los enanos o incluso el de los elfos. Son criaturas aladas, que generalmente tiene habilidades 
         <text:soft-page-break/>
         únicas, 
         <text:span text:style-name="T8">por ejemplo, son la única raza que tiene un arma de aliento como fuego, escarcha o ácido. </text:span>
       </text:p>
-      <text:p text:style-name="P16"/>
-      <text:p text:style-name="P16">
+      <text:p text:style-name="P18"/>
+      <text:p text:style-name="P18">
         Generalmente se refugian en zonas montañosas, mas concretamente, en la cima de las montañas. Son seres 
         <text:span text:style-name="T9">que generalmente viven sin perturbar la paz de los demás, sin embargo en más de una ocasión ha ocurrido que han aparecido dragones malvados dispuestos a destruir todo a su paso. </text:span>
       </text:p>
-      <text:p text:style-name="P16"/>
-      <text:p text:style-name="P17">A parte de tener esa peculiar arma que ya los hace muy peligrosos también todo su cuerpo estaba cubierto de escamas cosa que los hacía muy resistentes a cualquier tipo de ataque.</text:p>
-      <text:p text:style-name="P17"/>
-      <text:p text:style-name="P17">No se sabe mucho acerca del origen de los dragones, lo único que se sabe es que aparecieron por primera vez antes de la erupción del Cólea en Cinnabar arrasándolo todo. </text:p>
-      <text:p text:style-name="P17"/>
-      <text:p text:style-name="P17">
+      <text:p text:style-name="P18"/>
+      <text:p text:style-name="P19">A parte de tener esa peculiar arma que ya los hace muy peligrosos también todo su cuerpo estaba cubierto de escamas cosa que los hacía muy resistentes a cualquier tipo de ataque.</text:p>
+      <text:p text:style-name="P19"/>
+      <text:p text:style-name="P19">No se sabe mucho acerca del origen de los dragones, lo único que se sabe es que aparecieron por primera vez antes de la erupción del Cólea en Cinnabar arrasándolo todo. </text:p>
+      <text:p text:style-name="P19"/>
+      <text:p text:style-name="P19">
         Los dragones siguen a un líder que suele ser el dragón más fuerte 
         <text:span text:style-name="T10">y inteligente</text:span>
         . 
@@ -380,9 +389,9 @@
 <office:document-meta xmlns:grddl="http://www.w3.org/2003/g/data-view#" xmlns:meta="urn:oasis:names:tc:opendocument:xmlns:meta:1.0" xmlns:office="urn:oasis:names:tc:opendocument:xmlns:office:1.0" xmlns:ooo="http://openoffice.org/2004/office" xmlns:xlink="http://www.w3.org/1999/xlink" xmlns:dc="http://purl.org/dc/elements/1.1/" office:version="1.3">
   <office:meta>
     <meta:creation-date>2021-06-24T23:15:11.080000000</meta:creation-date>
-    <dc:date>2022-06-23T13:46:44.028000000</dc:date>
-    <meta:editing-duration>PT1H13M48S</meta:editing-duration>
-    <meta:editing-cycles>12</meta:editing-cycles>
+    <dc:date>2022-07-20T23:25:22.504000000</dc:date>
+    <meta:editing-duration>PT1H14M18S</meta:editing-duration>
+    <meta:editing-cycles>13</meta:editing-cycles>
     <meta:generator>LibreOffice/7.3.4.2$Windows_X86_64 LibreOffice_project/728fec16bd5f605073805c3c9e7c4212a0120dc5</meta:generator>
     <meta:document-statistic meta:table-count="0" meta:image-count="0" meta:object-count="0" meta:page-count="4" meta:paragraph-count="52" meta:word-count="1411" meta:character-count="8042" meta:non-whitespace-character-count="6660"/>
   </office:meta>
@@ -393,21 +402,21 @@
 <office:document-settings xmlns:office="urn:oasis:names:tc:opendocument:xmlns:office:1.0" xmlns:ooo="http://openoffice.org/2004/office" xmlns:xlink="http://www.w3.org/1999/xlink" xmlns:config="urn:oasis:names:tc:opendocument:xmlns:config:1.0" office:version="1.3">
   <office:settings>
     <config:config-item-set config:name="ooo:view-settings">
-      <config:config-item config:name="ViewAreaTop" config:type="long">81280</config:config-item>
+      <config:config-item config:name="ViewAreaTop" config:type="long">52917</config:config-item>
       <config:config-item config:name="ViewAreaLeft" config:type="long">0</config:config-item>
       <config:config-item config:name="ViewAreaWidth" config:type="long">49056</config:config-item>
-      <config:config-item config:name="ViewAreaHeight" config:type="long">22968</config:config-item>
+      <config:config-item config:name="ViewAreaHeight" config:type="long">21936</config:config-item>
       <config:config-item config:name="ShowRedlineChanges" config:type="boolean">true</config:config-item>
       <config:config-item config:name="InBrowseMode" config:type="boolean">false</config:config-item>
       <config:config-item-map-indexed config:name="Views">
         <config:config-item-map-entry>
           <config:config-item config:name="ViewId" config:type="string">view2</config:config-item>
-          <config:config-item config:name="ViewLeft" config:type="long">16027</config:config-item>
-          <config:config-item config:name="ViewTop" config:type="long">66798</config:config-item>
+          <config:config-item config:name="ViewLeft" config:type="long">27056</config:config-item>
+          <config:config-item config:name="ViewTop" config:type="long">63391</config:config-item>
           <config:config-item config:name="VisibleLeft" config:type="long">0</config:config-item>
-          <config:config-item config:name="VisibleTop" config:type="long">81280</config:config-item>
+          <config:config-item config:name="VisibleTop" config:type="long">52917</config:config-item>
           <config:config-item config:name="VisibleRight" config:type="long">49054</config:config-item>
-          <config:config-item config:name="VisibleBottom" config:type="long">104246</config:config-item>
+          <config:config-item config:name="VisibleBottom" config:type="long">74851</config:config-item>
           <config:config-item config:name="ZoomType" config:type="short">0</config:config-item>
           <config:config-item config:name="ViewLayoutColumns" config:type="short">1</config:config-item>
           <config:config-item config:name="ViewLayoutBookMode" config:type="boolean">false</config:config-item>
@@ -475,7 +484,7 @@
       <config:config-item config:name="UnxForceZeroExtLeading" config:type="boolean">false</config:config-item>
       <config:config-item config:name="UseOldPrinterMetrics" config:type="boolean">false</config:config-item>
       <config:config-item config:name="TabAtLeftIndentForParagraphsInList" config:type="boolean">false</config:config-item>
-      <config:config-item config:name="Rsid" config:type="int">4003604</config:config-item>
+      <config:config-item config:name="Rsid" config:type="int">4008189</config:config-item>
       <config:config-item config:name="MsWordCompTrailingBlanks" config:type="boolean">false</config:config-item>
       <config:config-item config:name="MathBaselineAlignment" config:type="boolean">true</config:config-item>
       <config:config-item config:name="InvertBorderSpacing" config:type="boolean">false</config:config-item>
@@ -540,7 +549,7 @@
   <office:styles>
     <style:default-style style:family="graphic">
       <style:graphic-properties svg:stroke-color="#3465a4" draw:fill-color="#729fcf" fo:wrap-option="no-wrap" draw:shadow-offset-x="0.3cm" draw:shadow-offset-y="0.3cm" draw:start-line-spacing-horizontal="0.283cm" draw:start-line-spacing-vertical="0.283cm" draw:end-line-spacing-horizontal="0.283cm" draw:end-line-spacing-vertical="0.283cm" style:flow-with-text="false"/>
-      <style:paragraph-properties style:text-autospace="ideograph-alpha" style:line-break="strict" style:writing-mode="lr-tb" style:font-independent-line-spacing="false">
+      <style:paragraph-properties style:text-autospace="ideograph-alpha" style:line-break="strict" style:font-independent-line-spacing="false">
         <style:tab-stops/>
       </style:paragraph-properties>
       <style:text-properties style:use-window-font-color="true" loext:opacity="0%" style:font-name="Liberation Serif" fo:font-size="12pt" fo:language="es" fo:country="ES" style:letter-kerning="true" style:font-name-asian="NSimSun" style:font-size-asian="10.5pt" style:language-asian="zh" style:country-asian="CN" style:font-name-complex="Arial2" style:font-size-complex="12pt" style:language-complex="hi" style:country-complex="IN"/>

</xml_diff>